<commit_message>
add navbar to client application
</commit_message>
<xml_diff>
--- a/NET-Angular-Course.docx
+++ b/NET-Angular-Course.docx
@@ -702,7 +702,21 @@
           <w:sz w:val="26"/>
           <w:szCs w:val="26"/>
         </w:rPr>
-        <w:t>launchSettings.json: when we run application, it takes a look inside this file</w:t>
+        <w:t xml:space="preserve">launchSettings.json: when we run application, it </w:t>
+      </w:r>
+      <w:r>
+        <w:rPr>
+          <w:sz w:val="26"/>
+          <w:szCs w:val="26"/>
+        </w:rPr>
+        <w:t>looks</w:t>
+      </w:r>
+      <w:r>
+        <w:rPr>
+          <w:sz w:val="26"/>
+          <w:szCs w:val="26"/>
+        </w:rPr>
+        <w:t xml:space="preserve"> inside this file</w:t>
       </w:r>
     </w:p>
     <w:p>
@@ -1243,7 +1257,21 @@
           <w:sz w:val="26"/>
           <w:szCs w:val="26"/>
         </w:rPr>
-        <w:t>When we send something in the body of a request, have to send them as an object</w:t>
+        <w:t xml:space="preserve">When we send something in the body of a request, </w:t>
+      </w:r>
+      <w:r>
+        <w:rPr>
+          <w:sz w:val="26"/>
+          <w:szCs w:val="26"/>
+        </w:rPr>
+        <w:t>must</w:t>
+      </w:r>
+      <w:r>
+        <w:rPr>
+          <w:sz w:val="26"/>
+          <w:szCs w:val="26"/>
+        </w:rPr>
+        <w:t xml:space="preserve"> send them as an object</w:t>
       </w:r>
     </w:p>
     <w:p>
@@ -1850,6 +1878,105 @@
           <w:szCs w:val="26"/>
         </w:rPr>
         <w:t>//add token and inject to our application. This is scoped to the lifetime of the Http Request</w:t>
+      </w:r>
+    </w:p>
+    <w:p>
+      <w:pPr>
+        <w:pStyle w:val="ListParagraph"/>
+        <w:tabs>
+          <w:tab w:val="left" w:pos="1440"/>
+        </w:tabs>
+        <w:ind w:left="1440"/>
+        <w:rPr>
+          <w:sz w:val="26"/>
+          <w:szCs w:val="26"/>
+        </w:rPr>
+      </w:pPr>
+    </w:p>
+    <w:p>
+      <w:pPr>
+        <w:pStyle w:val="ListParagraph"/>
+        <w:numPr>
+          <w:ilvl w:val="1"/>
+          <w:numId w:val="2"/>
+        </w:numPr>
+        <w:tabs>
+          <w:tab w:val="left" w:pos="1440"/>
+        </w:tabs>
+        <w:ind w:left="1440"/>
+        <w:rPr>
+          <w:sz w:val="26"/>
+          <w:szCs w:val="26"/>
+        </w:rPr>
+      </w:pPr>
+      <w:r>
+        <w:rPr>
+          <w:sz w:val="26"/>
+          <w:szCs w:val="26"/>
+        </w:rPr>
+        <w:t>Single</w:t>
+      </w:r>
+      <w:r>
+        <w:rPr>
+          <w:sz w:val="26"/>
+          <w:szCs w:val="26"/>
+        </w:rPr>
+        <w:t>t</w:t>
+      </w:r>
+      <w:r>
+        <w:rPr>
+          <w:sz w:val="26"/>
+          <w:szCs w:val="26"/>
+        </w:rPr>
+        <w:t>on: stay as long as the application is still running</w:t>
+      </w:r>
+    </w:p>
+    <w:p>
+      <w:pPr>
+        <w:pStyle w:val="ListParagraph"/>
+        <w:numPr>
+          <w:ilvl w:val="1"/>
+          <w:numId w:val="2"/>
+        </w:numPr>
+        <w:tabs>
+          <w:tab w:val="left" w:pos="1440"/>
+        </w:tabs>
+        <w:ind w:left="1440"/>
+        <w:rPr>
+          <w:sz w:val="26"/>
+          <w:szCs w:val="26"/>
+        </w:rPr>
+      </w:pPr>
+      <w:r>
+        <w:rPr>
+          <w:sz w:val="26"/>
+          <w:szCs w:val="26"/>
+        </w:rPr>
+        <w:t>Transient: stay as long as the method is finished</w:t>
+      </w:r>
+    </w:p>
+    <w:p>
+      <w:pPr>
+        <w:pStyle w:val="ListParagraph"/>
+        <w:numPr>
+          <w:ilvl w:val="1"/>
+          <w:numId w:val="2"/>
+        </w:numPr>
+        <w:tabs>
+          <w:tab w:val="left" w:pos="1440"/>
+        </w:tabs>
+        <w:ind w:left="1440"/>
+        <w:rPr>
+          <w:sz w:val="26"/>
+          <w:szCs w:val="26"/>
+        </w:rPr>
+      </w:pPr>
+      <w:r>
+        <w:rPr>
+          <w:sz w:val="26"/>
+          <w:szCs w:val="26"/>
+        </w:rPr>
+        <w:t>The server validates credentials and return a JWT</w:t>
       </w:r>
     </w:p>
     <w:p>
@@ -2287,22 +2414,123 @@
           <w:sz w:val="26"/>
           <w:szCs w:val="26"/>
         </w:rPr>
-        <w:t xml:space="preserve">Tsconfig.json: TypeScript needs this. </w:t>
+        <w:t>Tsconfig.json: TypeScript needs this.</w:t>
+      </w:r>
+    </w:p>
+    <w:p>
+      <w:pPr>
+        <w:pStyle w:val="ListParagraph"/>
+        <w:numPr>
+          <w:ilvl w:val="0"/>
+          <w:numId w:val="2"/>
+        </w:numPr>
+        <w:rPr>
+          <w:sz w:val="26"/>
+          <w:szCs w:val="26"/>
+        </w:rPr>
+      </w:pPr>
+      <w:r>
+        <w:rPr>
+          <w:sz w:val="26"/>
+          <w:szCs w:val="26"/>
+        </w:rPr>
+        <w:t>Create a new component: ng g c &lt;name&gt;</w:t>
+      </w:r>
+      <w:r>
+        <w:rPr>
+          <w:sz w:val="26"/>
+          <w:szCs w:val="26"/>
+        </w:rPr>
+        <w:t xml:space="preserve"> --skip-tests</w:t>
+      </w:r>
+    </w:p>
+    <w:p>
+      <w:pPr>
+        <w:pStyle w:val="ListParagraph"/>
+        <w:numPr>
+          <w:ilvl w:val="0"/>
+          <w:numId w:val="2"/>
+        </w:numPr>
+        <w:rPr>
+          <w:sz w:val="26"/>
+          <w:szCs w:val="26"/>
+        </w:rPr>
+      </w:pPr>
+      <w:r>
+        <w:rPr>
+          <w:sz w:val="26"/>
+          <w:szCs w:val="26"/>
+        </w:rPr>
+        <w:lastRenderedPageBreak/>
+        <w:t>Set a form to be Angular form: #formName=”ngForm” =&gt; (ngSubmit)=”customMethod()”</w:t>
+      </w:r>
+    </w:p>
+    <w:p>
+      <w:pPr>
+        <w:pStyle w:val="ListParagraph"/>
+        <w:numPr>
+          <w:ilvl w:val="0"/>
+          <w:numId w:val="2"/>
+        </w:numPr>
+        <w:rPr>
+          <w:sz w:val="26"/>
+          <w:szCs w:val="26"/>
+        </w:rPr>
+      </w:pPr>
+      <w:r>
+        <w:rPr>
+          <w:sz w:val="26"/>
+          <w:szCs w:val="26"/>
+        </w:rPr>
+        <w:t>2-way binding:</w:t>
+      </w:r>
+    </w:p>
+    <w:p>
+      <w:pPr>
+        <w:pStyle w:val="ListParagraph"/>
+        <w:numPr>
+          <w:ilvl w:val="3"/>
+          <w:numId w:val="2"/>
+        </w:numPr>
+        <w:ind w:left="1440"/>
+        <w:rPr>
+          <w:sz w:val="26"/>
+          <w:szCs w:val="26"/>
+        </w:rPr>
+      </w:pPr>
+      <w:r>
+        <w:rPr>
+          <w:sz w:val="26"/>
+          <w:szCs w:val="26"/>
+        </w:rPr>
+        <w:t>Name=”customName”</w:t>
+      </w:r>
+    </w:p>
+    <w:p>
+      <w:pPr>
+        <w:pStyle w:val="ListParagraph"/>
+        <w:numPr>
+          <w:ilvl w:val="3"/>
+          <w:numId w:val="2"/>
+        </w:numPr>
+        <w:ind w:left="1440"/>
+        <w:rPr>
+          <w:sz w:val="26"/>
+          <w:szCs w:val="26"/>
+        </w:rPr>
+      </w:pPr>
+      <w:r>
+        <w:rPr>
+          <w:sz w:val="26"/>
+          <w:szCs w:val="26"/>
+        </w:rPr>
+        <w:t>[(ngModel)]=”model”</w:t>
       </w:r>
     </w:p>
     <w:p>
       <w:pPr>
         <w:pStyle w:val="ListParagraph"/>
         <w:ind w:left="1080"/>
-        <w:rPr>
-          <w:sz w:val="26"/>
-          <w:szCs w:val="26"/>
-        </w:rPr>
-      </w:pPr>
-    </w:p>
-    <w:p>
-      <w:pPr>
-        <w:pStyle w:val="ListParagraph"/>
         <w:rPr>
           <w:sz w:val="26"/>
           <w:szCs w:val="26"/>

</xml_diff>

<commit_message>
Finish User login and register
</commit_message>
<xml_diff>
--- a/NET-Angular-Course.docx
+++ b/NET-Angular-Course.docx
@@ -2482,6 +2482,73 @@
           <w:sz w:val="26"/>
           <w:szCs w:val="26"/>
         </w:rPr>
+        <w:t xml:space="preserve">*ngIf: conditional </w:t>
+      </w:r>
+      <w:r>
+        <w:rPr>
+          <w:sz w:val="26"/>
+          <w:szCs w:val="26"/>
+        </w:rPr>
+        <w:t>appear</w:t>
+      </w:r>
+    </w:p>
+    <w:p>
+      <w:pPr>
+        <w:pStyle w:val="ListParagraph"/>
+        <w:numPr>
+          <w:ilvl w:val="0"/>
+          <w:numId w:val="2"/>
+        </w:numPr>
+        <w:rPr>
+          <w:sz w:val="26"/>
+          <w:szCs w:val="26"/>
+        </w:rPr>
+      </w:pPr>
+      <w:r>
+        <w:rPr>
+          <w:sz w:val="26"/>
+          <w:szCs w:val="26"/>
+        </w:rPr>
+        <w:t>(click): Angular onclick attribute</w:t>
+      </w:r>
+    </w:p>
+    <w:p>
+      <w:pPr>
+        <w:pStyle w:val="ListParagraph"/>
+        <w:numPr>
+          <w:ilvl w:val="0"/>
+          <w:numId w:val="2"/>
+        </w:numPr>
+        <w:rPr>
+          <w:sz w:val="26"/>
+          <w:szCs w:val="26"/>
+        </w:rPr>
+      </w:pPr>
+      <w:r>
+        <w:rPr>
+          <w:sz w:val="26"/>
+          <w:szCs w:val="26"/>
+        </w:rPr>
+        <w:t>[hidden]: conditional display</w:t>
+      </w:r>
+    </w:p>
+    <w:p>
+      <w:pPr>
+        <w:pStyle w:val="ListParagraph"/>
+        <w:numPr>
+          <w:ilvl w:val="0"/>
+          <w:numId w:val="2"/>
+        </w:numPr>
+        <w:rPr>
+          <w:sz w:val="26"/>
+          <w:szCs w:val="26"/>
+        </w:rPr>
+      </w:pPr>
+      <w:r>
+        <w:rPr>
+          <w:sz w:val="26"/>
+          <w:szCs w:val="26"/>
+        </w:rPr>
         <w:t>2-way binding:</w:t>
       </w:r>
     </w:p>
@@ -2666,6 +2733,246 @@
         </w:rPr>
         <w:t>Making HTTP requests</w:t>
       </w:r>
+    </w:p>
+    <w:p>
+      <w:pPr>
+        <w:rPr>
+          <w:sz w:val="26"/>
+          <w:szCs w:val="26"/>
+        </w:rPr>
+      </w:pPr>
+    </w:p>
+    <w:p>
+      <w:pPr>
+        <w:pStyle w:val="ListParagraph"/>
+        <w:numPr>
+          <w:ilvl w:val="1"/>
+          <w:numId w:val="1"/>
+        </w:numPr>
+        <w:ind w:left="1080"/>
+        <w:rPr>
+          <w:b/>
+          <w:bCs/>
+          <w:color w:val="00B050"/>
+          <w:sz w:val="26"/>
+          <w:szCs w:val="26"/>
+        </w:rPr>
+      </w:pPr>
+      <w:r>
+        <w:rPr>
+          <w:b/>
+          <w:bCs/>
+          <w:color w:val="00B050"/>
+          <w:sz w:val="26"/>
+          <w:szCs w:val="26"/>
+        </w:rPr>
+        <w:t>Observables</w:t>
+      </w:r>
+    </w:p>
+    <w:p>
+      <w:pPr>
+        <w:pStyle w:val="ListParagraph"/>
+        <w:numPr>
+          <w:ilvl w:val="0"/>
+          <w:numId w:val="2"/>
+        </w:numPr>
+        <w:rPr>
+          <w:b/>
+          <w:bCs/>
+          <w:sz w:val="26"/>
+          <w:szCs w:val="26"/>
+        </w:rPr>
+      </w:pPr>
+      <w:r>
+        <w:rPr>
+          <w:sz w:val="26"/>
+          <w:szCs w:val="26"/>
+        </w:rPr>
+        <w:t>Lazy collection of multiple values over time</w:t>
+      </w:r>
+    </w:p>
+    <w:p>
+      <w:pPr>
+        <w:pStyle w:val="ListParagraph"/>
+        <w:numPr>
+          <w:ilvl w:val="3"/>
+          <w:numId w:val="2"/>
+        </w:numPr>
+        <w:ind w:left="1440"/>
+        <w:rPr>
+          <w:sz w:val="26"/>
+          <w:szCs w:val="26"/>
+        </w:rPr>
+      </w:pPr>
+      <w:r>
+        <w:rPr>
+          <w:sz w:val="26"/>
+          <w:szCs w:val="26"/>
+        </w:rPr>
+        <w:t>Only subscribers can receive the update</w:t>
+      </w:r>
+    </w:p>
+    <w:p>
+      <w:pPr>
+        <w:pStyle w:val="ListParagraph"/>
+        <w:numPr>
+          <w:ilvl w:val="3"/>
+          <w:numId w:val="2"/>
+        </w:numPr>
+        <w:ind w:left="1440"/>
+        <w:rPr>
+          <w:sz w:val="26"/>
+          <w:szCs w:val="26"/>
+        </w:rPr>
+      </w:pPr>
+      <w:r>
+        <w:rPr>
+          <w:sz w:val="26"/>
+          <w:szCs w:val="26"/>
+        </w:rPr>
+        <w:t xml:space="preserve">When subscribe: </w:t>
+      </w:r>
+    </w:p>
+    <w:p>
+      <w:pPr>
+        <w:pStyle w:val="ListParagraph"/>
+        <w:numPr>
+          <w:ilvl w:val="1"/>
+          <w:numId w:val="2"/>
+        </w:numPr>
+        <w:rPr>
+          <w:sz w:val="26"/>
+          <w:szCs w:val="26"/>
+        </w:rPr>
+      </w:pPr>
+      <w:r>
+        <w:rPr>
+          <w:sz w:val="26"/>
+          <w:szCs w:val="26"/>
+        </w:rPr>
+        <w:t>What to do next with data</w:t>
+      </w:r>
+    </w:p>
+    <w:p>
+      <w:pPr>
+        <w:pStyle w:val="ListParagraph"/>
+        <w:numPr>
+          <w:ilvl w:val="1"/>
+          <w:numId w:val="2"/>
+        </w:numPr>
+        <w:rPr>
+          <w:sz w:val="26"/>
+          <w:szCs w:val="26"/>
+        </w:rPr>
+      </w:pPr>
+      <w:r>
+        <w:rPr>
+          <w:sz w:val="26"/>
+          <w:szCs w:val="26"/>
+        </w:rPr>
+        <w:t>What to do when error</w:t>
+      </w:r>
+    </w:p>
+    <w:p>
+      <w:pPr>
+        <w:pStyle w:val="ListParagraph"/>
+        <w:numPr>
+          <w:ilvl w:val="1"/>
+          <w:numId w:val="2"/>
+        </w:numPr>
+        <w:rPr>
+          <w:sz w:val="26"/>
+          <w:szCs w:val="26"/>
+        </w:rPr>
+      </w:pPr>
+      <w:r>
+        <w:rPr>
+          <w:sz w:val="26"/>
+          <w:szCs w:val="26"/>
+        </w:rPr>
+        <w:t>What to do when success (optional)</w:t>
+      </w:r>
+    </w:p>
+    <w:p>
+      <w:pPr>
+        <w:pStyle w:val="ListParagraph"/>
+        <w:numPr>
+          <w:ilvl w:val="0"/>
+          <w:numId w:val="2"/>
+        </w:numPr>
+        <w:rPr>
+          <w:b/>
+          <w:bCs/>
+          <w:sz w:val="26"/>
+          <w:szCs w:val="26"/>
+        </w:rPr>
+      </w:pPr>
+      <w:r>
+        <w:rPr>
+          <w:sz w:val="26"/>
+          <w:szCs w:val="26"/>
+        </w:rPr>
+        <w:t>W</w:t>
+      </w:r>
+      <w:r>
+        <w:rPr>
+          <w:sz w:val="26"/>
+          <w:szCs w:val="26"/>
+        </w:rPr>
+        <w:t>e can send it to JavaScript promise</w:t>
+      </w:r>
+    </w:p>
+    <w:p>
+      <w:pPr>
+        <w:pStyle w:val="ListParagraph"/>
+        <w:numPr>
+          <w:ilvl w:val="0"/>
+          <w:numId w:val="2"/>
+        </w:numPr>
+        <w:rPr>
+          <w:b/>
+          <w:bCs/>
+          <w:sz w:val="26"/>
+          <w:szCs w:val="26"/>
+        </w:rPr>
+      </w:pPr>
+      <w:r>
+        <w:rPr>
+          <w:sz w:val="26"/>
+          <w:szCs w:val="26"/>
+        </w:rPr>
+        <w:t>Pipe(): rxjs extension</w:t>
+      </w:r>
+    </w:p>
+    <w:p>
+      <w:pPr>
+        <w:pStyle w:val="ListParagraph"/>
+        <w:numPr>
+          <w:ilvl w:val="0"/>
+          <w:numId w:val="2"/>
+        </w:numPr>
+        <w:rPr>
+          <w:b/>
+          <w:bCs/>
+          <w:sz w:val="26"/>
+          <w:szCs w:val="26"/>
+        </w:rPr>
+      </w:pPr>
+      <w:r>
+        <w:rPr>
+          <w:sz w:val="26"/>
+          <w:szCs w:val="26"/>
+        </w:rPr>
+        <w:t>Parent-to-child and Child-to-parent passing data</w:t>
+      </w:r>
+    </w:p>
+    <w:p>
+      <w:pPr>
+        <w:rPr>
+          <w:sz w:val="26"/>
+          <w:szCs w:val="26"/>
+        </w:rPr>
+      </w:pPr>
     </w:p>
     <w:sectPr>
       <w:pgSz w:w="12240" w:h="15840"/>
@@ -3296,7 +3603,7 @@
   <w:abstractNum w:abstractNumId="6" w15:restartNumberingAfterBreak="0">
     <w:nsid w:val="42F8674A"/>
     <w:multiLevelType w:val="hybridMultilevel"/>
-    <w:tmpl w:val="C4707FEC"/>
+    <w:tmpl w:val="73B2D710"/>
     <w:lvl w:ilvl="0" w:tplc="54E2FC7E">
       <w:start w:val="2"/>
       <w:numFmt w:val="bullet"/>
@@ -3309,10 +3616,10 @@
         <w:rFonts w:ascii="Calibri" w:eastAsiaTheme="minorHAnsi" w:hAnsi="Calibri" w:cs="Calibri" w:hint="default"/>
       </w:rPr>
     </w:lvl>
-    <w:lvl w:ilvl="1" w:tplc="0409000B">
-      <w:start w:val="1"/>
-      <w:numFmt w:val="bullet"/>
-      <w:lvlText w:val=""/>
+    <w:lvl w:ilvl="1" w:tplc="04090005">
+      <w:start w:val="1"/>
+      <w:numFmt w:val="bullet"/>
+      <w:lvlText w:val=""/>
       <w:lvlJc w:val="left"/>
       <w:pPr>
         <w:ind w:left="1800" w:hanging="360"/>
@@ -3321,7 +3628,7 @@
         <w:rFonts w:ascii="Wingdings" w:hAnsi="Wingdings" w:hint="default"/>
       </w:rPr>
     </w:lvl>
-    <w:lvl w:ilvl="2" w:tplc="04090005" w:tentative="1">
+    <w:lvl w:ilvl="2" w:tplc="04090005">
       <w:start w:val="1"/>
       <w:numFmt w:val="bullet"/>
       <w:lvlText w:val=""/>

</xml_diff>

<commit_message>
add routing and toastr service
</commit_message>
<xml_diff>
--- a/NET-Angular-Course.docx
+++ b/NET-Angular-Course.docx
@@ -539,12 +539,21 @@
           <w:szCs w:val="26"/>
         </w:rPr>
       </w:pPr>
-      <w:r>
-        <w:rPr>
-          <w:sz w:val="26"/>
-          <w:szCs w:val="26"/>
-        </w:rPr>
-        <w:t>services.AddDbContext&lt;DbContextDerivedClass&gt;</w:t>
+      <w:proofErr w:type="gramStart"/>
+      <w:r>
+        <w:rPr>
+          <w:sz w:val="26"/>
+          <w:szCs w:val="26"/>
+        </w:rPr>
+        <w:t>services.AddDbContext</w:t>
+      </w:r>
+      <w:proofErr w:type="gramEnd"/>
+      <w:r>
+        <w:rPr>
+          <w:sz w:val="26"/>
+          <w:szCs w:val="26"/>
+        </w:rPr>
+        <w:t>&lt;DbContextDerivedClass&gt;</w:t>
       </w:r>
       <w:r>
         <w:rPr>
@@ -570,12 +579,21 @@
         </w:rPr>
         <w:t xml:space="preserve">        </w:t>
       </w:r>
-      <w:r>
-        <w:rPr>
-          <w:sz w:val="26"/>
-          <w:szCs w:val="26"/>
-        </w:rPr>
-        <w:t>options.UseSqlite(</w:t>
+      <w:proofErr w:type="gramStart"/>
+      <w:r>
+        <w:rPr>
+          <w:sz w:val="26"/>
+          <w:szCs w:val="26"/>
+        </w:rPr>
+        <w:t>options.UseSqlite</w:t>
+      </w:r>
+      <w:proofErr w:type="gramEnd"/>
+      <w:r>
+        <w:rPr>
+          <w:sz w:val="26"/>
+          <w:szCs w:val="26"/>
+        </w:rPr>
+        <w:t>(</w:t>
       </w:r>
       <w:r>
         <w:rPr>
@@ -622,12 +640,21 @@
           <w:szCs w:val="26"/>
         </w:rPr>
       </w:pPr>
-      <w:r>
-        <w:rPr>
-          <w:sz w:val="26"/>
-          <w:szCs w:val="26"/>
-        </w:rPr>
-        <w:t>appsettings.json: “ConnectionStrings: {</w:t>
+      <w:proofErr w:type="gramStart"/>
+      <w:r>
+        <w:rPr>
+          <w:sz w:val="26"/>
+          <w:szCs w:val="26"/>
+        </w:rPr>
+        <w:t>appsettings.json</w:t>
+      </w:r>
+      <w:proofErr w:type="gramEnd"/>
+      <w:r>
+        <w:rPr>
+          <w:sz w:val="26"/>
+          <w:szCs w:val="26"/>
+        </w:rPr>
+        <w:t>: “ConnectionStrings: {</w:t>
       </w:r>
     </w:p>
     <w:p>
@@ -1784,6 +1811,7 @@
           <w:szCs w:val="26"/>
         </w:rPr>
       </w:pPr>
+      <w:proofErr w:type="gramStart"/>
       <w:r>
         <w:rPr>
           <w:rFonts w:ascii="Consolas" w:eastAsia="Times New Roman" w:hAnsi="Consolas" w:cs="Times New Roman"/>
@@ -1811,6 +1839,7 @@
         </w:rPr>
         <w:t>AddScoped</w:t>
       </w:r>
+      <w:proofErr w:type="gramEnd"/>
       <w:r>
         <w:rPr>
           <w:rFonts w:ascii="Consolas" w:eastAsia="Times New Roman" w:hAnsi="Consolas" w:cs="Times New Roman"/>
@@ -2109,8 +2138,17 @@
           <w:sz w:val="26"/>
           <w:szCs w:val="26"/>
         </w:rPr>
-        <w:t>Start server: ng serve</w:t>
-      </w:r>
+        <w:t xml:space="preserve">Start server: ng </w:t>
+      </w:r>
+      <w:proofErr w:type="gramStart"/>
+      <w:r>
+        <w:rPr>
+          <w:sz w:val="26"/>
+          <w:szCs w:val="26"/>
+        </w:rPr>
+        <w:t>serve</w:t>
+      </w:r>
+      <w:proofErr w:type="gramEnd"/>
     </w:p>
     <w:p>
       <w:pPr>
@@ -2186,12 +2224,21 @@
           <w:szCs w:val="26"/>
         </w:rPr>
       </w:pPr>
-      <w:r>
-        <w:rPr>
-          <w:sz w:val="26"/>
-          <w:szCs w:val="26"/>
-        </w:rPr>
-        <w:t>app.component.ts: contains component</w:t>
+      <w:proofErr w:type="gramStart"/>
+      <w:r>
+        <w:rPr>
+          <w:sz w:val="26"/>
+          <w:szCs w:val="26"/>
+        </w:rPr>
+        <w:t>app.component</w:t>
+      </w:r>
+      <w:proofErr w:type="gramEnd"/>
+      <w:r>
+        <w:rPr>
+          <w:sz w:val="26"/>
+          <w:szCs w:val="26"/>
+        </w:rPr>
+        <w:t>.ts: contains component</w:t>
       </w:r>
     </w:p>
     <w:p>
@@ -2462,27 +2509,91 @@
           <w:szCs w:val="26"/>
         </w:rPr>
         <w:lastRenderedPageBreak/>
-        <w:t>Set a form to be Angular form: #formName=”ngForm” =&gt; (ngSubmit)=”customMethod()”</w:t>
-      </w:r>
-    </w:p>
-    <w:p>
-      <w:pPr>
-        <w:pStyle w:val="ListParagraph"/>
-        <w:numPr>
-          <w:ilvl w:val="0"/>
-          <w:numId w:val="2"/>
-        </w:numPr>
-        <w:rPr>
-          <w:sz w:val="26"/>
-          <w:szCs w:val="26"/>
-        </w:rPr>
-      </w:pPr>
-      <w:r>
-        <w:rPr>
-          <w:sz w:val="26"/>
-          <w:szCs w:val="26"/>
-        </w:rPr>
-        <w:t xml:space="preserve">*ngIf: conditional </w:t>
+        <w:t>Set a form to be Angular form: #formName</w:t>
+      </w:r>
+      <w:proofErr w:type="gramStart"/>
+      <w:r>
+        <w:rPr>
+          <w:sz w:val="26"/>
+          <w:szCs w:val="26"/>
+        </w:rPr>
+        <w:t>=”ngForm</w:t>
+      </w:r>
+      <w:proofErr w:type="gramEnd"/>
+      <w:r>
+        <w:rPr>
+          <w:sz w:val="26"/>
+          <w:szCs w:val="26"/>
+        </w:rPr>
+        <w:t>” =&gt; (</w:t>
+      </w:r>
+      <w:proofErr w:type="spellStart"/>
+      <w:r>
+        <w:rPr>
+          <w:sz w:val="26"/>
+          <w:szCs w:val="26"/>
+        </w:rPr>
+        <w:t>ngSubmit</w:t>
+      </w:r>
+      <w:proofErr w:type="spellEnd"/>
+      <w:r>
+        <w:rPr>
+          <w:sz w:val="26"/>
+          <w:szCs w:val="26"/>
+        </w:rPr>
+        <w:t>)=”</w:t>
+      </w:r>
+      <w:proofErr w:type="spellStart"/>
+      <w:r>
+        <w:rPr>
+          <w:sz w:val="26"/>
+          <w:szCs w:val="26"/>
+        </w:rPr>
+        <w:t>customMethod</w:t>
+      </w:r>
+      <w:proofErr w:type="spellEnd"/>
+      <w:r>
+        <w:rPr>
+          <w:sz w:val="26"/>
+          <w:szCs w:val="26"/>
+        </w:rPr>
+        <w:t>()”</w:t>
+      </w:r>
+    </w:p>
+    <w:p>
+      <w:pPr>
+        <w:pStyle w:val="ListParagraph"/>
+        <w:numPr>
+          <w:ilvl w:val="0"/>
+          <w:numId w:val="2"/>
+        </w:numPr>
+        <w:rPr>
+          <w:sz w:val="26"/>
+          <w:szCs w:val="26"/>
+        </w:rPr>
+      </w:pPr>
+      <w:r>
+        <w:rPr>
+          <w:sz w:val="26"/>
+          <w:szCs w:val="26"/>
+        </w:rPr>
+        <w:t>*</w:t>
+      </w:r>
+      <w:proofErr w:type="spellStart"/>
+      <w:r>
+        <w:rPr>
+          <w:sz w:val="26"/>
+          <w:szCs w:val="26"/>
+        </w:rPr>
+        <w:t>ngIf</w:t>
+      </w:r>
+      <w:proofErr w:type="spellEnd"/>
+      <w:r>
+        <w:rPr>
+          <w:sz w:val="26"/>
+          <w:szCs w:val="26"/>
+        </w:rPr>
+        <w:t xml:space="preserve">: conditional </w:t>
       </w:r>
       <w:r>
         <w:rPr>
@@ -2570,7 +2681,32 @@
           <w:sz w:val="26"/>
           <w:szCs w:val="26"/>
         </w:rPr>
-        <w:t>Name=”customName”</w:t>
+        <w:t>Name</w:t>
+      </w:r>
+      <w:proofErr w:type="gramStart"/>
+      <w:r>
+        <w:rPr>
+          <w:sz w:val="26"/>
+          <w:szCs w:val="26"/>
+        </w:rPr>
+        <w:t>=”</w:t>
+      </w:r>
+      <w:proofErr w:type="spellStart"/>
+      <w:r>
+        <w:rPr>
+          <w:sz w:val="26"/>
+          <w:szCs w:val="26"/>
+        </w:rPr>
+        <w:t>customName</w:t>
+      </w:r>
+      <w:proofErr w:type="spellEnd"/>
+      <w:proofErr w:type="gramEnd"/>
+      <w:r>
+        <w:rPr>
+          <w:sz w:val="26"/>
+          <w:szCs w:val="26"/>
+        </w:rPr>
+        <w:t>”</w:t>
       </w:r>
     </w:p>
     <w:p>
@@ -2591,7 +2727,32 @@
           <w:sz w:val="26"/>
           <w:szCs w:val="26"/>
         </w:rPr>
-        <w:t>[(ngModel)]=”model”</w:t>
+        <w:t>[(</w:t>
+      </w:r>
+      <w:proofErr w:type="spellStart"/>
+      <w:r>
+        <w:rPr>
+          <w:sz w:val="26"/>
+          <w:szCs w:val="26"/>
+        </w:rPr>
+        <w:t>ngModel</w:t>
+      </w:r>
+      <w:proofErr w:type="spellEnd"/>
+      <w:proofErr w:type="gramStart"/>
+      <w:r>
+        <w:rPr>
+          <w:sz w:val="26"/>
+          <w:szCs w:val="26"/>
+        </w:rPr>
+        <w:t>)]=</w:t>
+      </w:r>
+      <w:proofErr w:type="gramEnd"/>
+      <w:r>
+        <w:rPr>
+          <w:sz w:val="26"/>
+          <w:szCs w:val="26"/>
+        </w:rPr>
+        <w:t>”model”</w:t>
       </w:r>
     </w:p>
     <w:p>
@@ -2936,12 +3097,37 @@
           <w:szCs w:val="26"/>
         </w:rPr>
       </w:pPr>
-      <w:r>
-        <w:rPr>
-          <w:sz w:val="26"/>
-          <w:szCs w:val="26"/>
-        </w:rPr>
-        <w:t>Pipe(): rxjs extension</w:t>
+      <w:proofErr w:type="gramStart"/>
+      <w:r>
+        <w:rPr>
+          <w:sz w:val="26"/>
+          <w:szCs w:val="26"/>
+        </w:rPr>
+        <w:t>Pipe(</w:t>
+      </w:r>
+      <w:proofErr w:type="gramEnd"/>
+      <w:r>
+        <w:rPr>
+          <w:sz w:val="26"/>
+          <w:szCs w:val="26"/>
+        </w:rPr>
+        <w:t xml:space="preserve">): </w:t>
+      </w:r>
+      <w:proofErr w:type="spellStart"/>
+      <w:r>
+        <w:rPr>
+          <w:sz w:val="26"/>
+          <w:szCs w:val="26"/>
+        </w:rPr>
+        <w:t>rxjs</w:t>
+      </w:r>
+      <w:proofErr w:type="spellEnd"/>
+      <w:r>
+        <w:rPr>
+          <w:sz w:val="26"/>
+          <w:szCs w:val="26"/>
+        </w:rPr>
+        <w:t xml:space="preserve"> extension</w:t>
       </w:r>
     </w:p>
     <w:p>
@@ -2965,6 +3151,308 @@
         </w:rPr>
         <w:t>Parent-to-child and Child-to-parent passing data</w:t>
       </w:r>
+    </w:p>
+    <w:p>
+      <w:pPr>
+        <w:rPr>
+          <w:sz w:val="26"/>
+          <w:szCs w:val="26"/>
+        </w:rPr>
+      </w:pPr>
+    </w:p>
+    <w:p>
+      <w:pPr>
+        <w:pStyle w:val="ListParagraph"/>
+        <w:numPr>
+          <w:ilvl w:val="1"/>
+          <w:numId w:val="1"/>
+        </w:numPr>
+        <w:ind w:left="1080"/>
+        <w:rPr>
+          <w:b/>
+          <w:bCs/>
+          <w:color w:val="00B050"/>
+          <w:sz w:val="26"/>
+          <w:szCs w:val="26"/>
+        </w:rPr>
+      </w:pPr>
+      <w:r>
+        <w:rPr>
+          <w:b/>
+          <w:bCs/>
+          <w:color w:val="00B050"/>
+          <w:sz w:val="26"/>
+          <w:szCs w:val="26"/>
+        </w:rPr>
+        <w:t>Routing</w:t>
+      </w:r>
+    </w:p>
+    <w:p>
+      <w:pPr>
+        <w:pStyle w:val="ListParagraph"/>
+        <w:numPr>
+          <w:ilvl w:val="0"/>
+          <w:numId w:val="2"/>
+        </w:numPr>
+        <w:rPr>
+          <w:sz w:val="26"/>
+          <w:szCs w:val="26"/>
+        </w:rPr>
+      </w:pPr>
+      <w:r>
+        <w:rPr>
+          <w:sz w:val="26"/>
+          <w:szCs w:val="26"/>
+        </w:rPr>
+        <w:t>const routes: Routes = [</w:t>
+      </w:r>
+    </w:p>
+    <w:p>
+      <w:pPr>
+        <w:pStyle w:val="ListParagraph"/>
+        <w:numPr>
+          <w:ilvl w:val="0"/>
+          <w:numId w:val="2"/>
+        </w:numPr>
+        <w:rPr>
+          <w:sz w:val="26"/>
+          <w:szCs w:val="26"/>
+        </w:rPr>
+      </w:pPr>
+      <w:r>
+        <w:rPr>
+          <w:sz w:val="26"/>
+          <w:szCs w:val="26"/>
+        </w:rPr>
+        <w:t xml:space="preserve">  {path: '', component: </w:t>
+      </w:r>
+      <w:proofErr w:type="spellStart"/>
+      <w:r>
+        <w:rPr>
+          <w:sz w:val="26"/>
+          <w:szCs w:val="26"/>
+        </w:rPr>
+        <w:t>HomeComponent</w:t>
+      </w:r>
+      <w:proofErr w:type="spellEnd"/>
+      <w:r>
+        <w:rPr>
+          <w:sz w:val="26"/>
+          <w:szCs w:val="26"/>
+        </w:rPr>
+        <w:t>},</w:t>
+      </w:r>
+    </w:p>
+    <w:p>
+      <w:pPr>
+        <w:pStyle w:val="ListParagraph"/>
+        <w:numPr>
+          <w:ilvl w:val="0"/>
+          <w:numId w:val="2"/>
+        </w:numPr>
+        <w:rPr>
+          <w:sz w:val="26"/>
+          <w:szCs w:val="26"/>
+        </w:rPr>
+      </w:pPr>
+      <w:r>
+        <w:rPr>
+          <w:sz w:val="26"/>
+          <w:szCs w:val="26"/>
+        </w:rPr>
+        <w:t xml:space="preserve">  {path: 'members', component: </w:t>
+      </w:r>
+      <w:proofErr w:type="spellStart"/>
+      <w:r>
+        <w:rPr>
+          <w:sz w:val="26"/>
+          <w:szCs w:val="26"/>
+        </w:rPr>
+        <w:t>MemberListComponent</w:t>
+      </w:r>
+      <w:proofErr w:type="spellEnd"/>
+      <w:r>
+        <w:rPr>
+          <w:sz w:val="26"/>
+          <w:szCs w:val="26"/>
+        </w:rPr>
+        <w:t>},</w:t>
+      </w:r>
+    </w:p>
+    <w:p>
+      <w:pPr>
+        <w:pStyle w:val="ListParagraph"/>
+        <w:numPr>
+          <w:ilvl w:val="0"/>
+          <w:numId w:val="2"/>
+        </w:numPr>
+        <w:rPr>
+          <w:sz w:val="26"/>
+          <w:szCs w:val="26"/>
+        </w:rPr>
+      </w:pPr>
+      <w:r>
+        <w:rPr>
+          <w:sz w:val="26"/>
+          <w:szCs w:val="26"/>
+        </w:rPr>
+        <w:t xml:space="preserve">  {path: 'members/:id', component: </w:t>
+      </w:r>
+      <w:proofErr w:type="spellStart"/>
+      <w:r>
+        <w:rPr>
+          <w:sz w:val="26"/>
+          <w:szCs w:val="26"/>
+        </w:rPr>
+        <w:t>MemberDetailComponent</w:t>
+      </w:r>
+      <w:proofErr w:type="spellEnd"/>
+      <w:r>
+        <w:rPr>
+          <w:sz w:val="26"/>
+          <w:szCs w:val="26"/>
+        </w:rPr>
+        <w:t>},</w:t>
+      </w:r>
+    </w:p>
+    <w:p>
+      <w:pPr>
+        <w:pStyle w:val="ListParagraph"/>
+        <w:numPr>
+          <w:ilvl w:val="0"/>
+          <w:numId w:val="2"/>
+        </w:numPr>
+        <w:rPr>
+          <w:sz w:val="26"/>
+          <w:szCs w:val="26"/>
+        </w:rPr>
+      </w:pPr>
+      <w:r>
+        <w:rPr>
+          <w:sz w:val="26"/>
+          <w:szCs w:val="26"/>
+        </w:rPr>
+        <w:t xml:space="preserve">  {path: 'lists', component: </w:t>
+      </w:r>
+      <w:proofErr w:type="spellStart"/>
+      <w:r>
+        <w:rPr>
+          <w:sz w:val="26"/>
+          <w:szCs w:val="26"/>
+        </w:rPr>
+        <w:t>ListsComponent</w:t>
+      </w:r>
+      <w:proofErr w:type="spellEnd"/>
+      <w:r>
+        <w:rPr>
+          <w:sz w:val="26"/>
+          <w:szCs w:val="26"/>
+        </w:rPr>
+        <w:t>},</w:t>
+      </w:r>
+    </w:p>
+    <w:p>
+      <w:pPr>
+        <w:pStyle w:val="ListParagraph"/>
+        <w:numPr>
+          <w:ilvl w:val="0"/>
+          <w:numId w:val="2"/>
+        </w:numPr>
+        <w:rPr>
+          <w:sz w:val="26"/>
+          <w:szCs w:val="26"/>
+        </w:rPr>
+      </w:pPr>
+      <w:r>
+        <w:rPr>
+          <w:sz w:val="26"/>
+          <w:szCs w:val="26"/>
+        </w:rPr>
+        <w:t xml:space="preserve">  {path: 'messages', component: </w:t>
+      </w:r>
+      <w:proofErr w:type="spellStart"/>
+      <w:r>
+        <w:rPr>
+          <w:sz w:val="26"/>
+          <w:szCs w:val="26"/>
+        </w:rPr>
+        <w:t>MessagesComponent</w:t>
+      </w:r>
+      <w:proofErr w:type="spellEnd"/>
+      <w:r>
+        <w:rPr>
+          <w:sz w:val="26"/>
+          <w:szCs w:val="26"/>
+        </w:rPr>
+        <w:t>},</w:t>
+      </w:r>
+    </w:p>
+    <w:p>
+      <w:pPr>
+        <w:pStyle w:val="ListParagraph"/>
+        <w:numPr>
+          <w:ilvl w:val="0"/>
+          <w:numId w:val="2"/>
+        </w:numPr>
+        <w:rPr>
+          <w:sz w:val="26"/>
+          <w:szCs w:val="26"/>
+        </w:rPr>
+      </w:pPr>
+      <w:r>
+        <w:rPr>
+          <w:sz w:val="26"/>
+          <w:szCs w:val="26"/>
+        </w:rPr>
+        <w:t xml:space="preserve">  {path: '**', component: </w:t>
+      </w:r>
+      <w:proofErr w:type="spellStart"/>
+      <w:r>
+        <w:rPr>
+          <w:sz w:val="26"/>
+          <w:szCs w:val="26"/>
+        </w:rPr>
+        <w:t>HomeComponent</w:t>
+      </w:r>
+      <w:proofErr w:type="spellEnd"/>
+      <w:r>
+        <w:rPr>
+          <w:sz w:val="26"/>
+          <w:szCs w:val="26"/>
+        </w:rPr>
+        <w:t xml:space="preserve">, </w:t>
+      </w:r>
+      <w:proofErr w:type="spellStart"/>
+      <w:r>
+        <w:rPr>
+          <w:sz w:val="26"/>
+          <w:szCs w:val="26"/>
+        </w:rPr>
+        <w:t>pathMatch</w:t>
+      </w:r>
+      <w:proofErr w:type="spellEnd"/>
+      <w:r>
+        <w:rPr>
+          <w:sz w:val="26"/>
+          <w:szCs w:val="26"/>
+        </w:rPr>
+        <w:t>: 'full'}</w:t>
+      </w:r>
+    </w:p>
+    <w:p>
+      <w:pPr>
+        <w:pStyle w:val="ListParagraph"/>
+        <w:numPr>
+          <w:ilvl w:val="0"/>
+          <w:numId w:val="2"/>
+        </w:numPr>
+        <w:rPr>
+          <w:b/>
+          <w:bCs/>
+          <w:sz w:val="26"/>
+          <w:szCs w:val="26"/>
+        </w:rPr>
+      </w:pPr>
     </w:p>
     <w:p>
       <w:pPr>

</xml_diff>

<commit_message>
Using AutoMapper queryable extensions
</commit_message>
<xml_diff>
--- a/NET-Angular-Course.docx
+++ b/NET-Angular-Course.docx
@@ -2258,6 +2258,26 @@
     <w:p>
       <w:pPr>
         <w:pStyle w:val="ListParagraph"/>
+        <w:numPr>
+          <w:ilvl w:val="0"/>
+          <w:numId w:val="2"/>
+        </w:numPr>
+        <w:rPr>
+          <w:sz w:val="26"/>
+          <w:szCs w:val="26"/>
+        </w:rPr>
+      </w:pPr>
+      <w:r>
+        <w:rPr>
+          <w:sz w:val="26"/>
+          <w:szCs w:val="26"/>
+        </w:rPr>
+        <w:t>The idea is we can only provide the methods that we can support for different entities</w:t>
+      </w:r>
+    </w:p>
+    <w:p>
+      <w:pPr>
+        <w:pStyle w:val="ListParagraph"/>
         <w:ind w:left="1080"/>
         <w:rPr>
           <w:sz w:val="26"/>
@@ -2392,6 +2412,7 @@
           <w:sz w:val="26"/>
           <w:szCs w:val="26"/>
         </w:rPr>
+        <w:lastRenderedPageBreak/>
         <w:t>An Angular app contains a tree of Angular components</w:t>
       </w:r>
       <w:r>
@@ -2454,7 +2475,6 @@
           <w:sz w:val="26"/>
           <w:szCs w:val="26"/>
         </w:rPr>
-        <w:lastRenderedPageBreak/>
         <w:t>app.component.ts: contains component</w:t>
       </w:r>
     </w:p>
@@ -3160,6 +3180,7 @@
           <w:sz w:val="26"/>
           <w:szCs w:val="26"/>
         </w:rPr>
+        <w:lastRenderedPageBreak/>
         <w:t>What to do when error</w:t>
       </w:r>
     </w:p>
@@ -3231,7 +3252,6 @@
           <w:sz w:val="26"/>
           <w:szCs w:val="26"/>
         </w:rPr>
-        <w:lastRenderedPageBreak/>
         <w:t>Pipe(): rxjs extension</w:t>
       </w:r>
     </w:p>

</xml_diff>

<commit_message>
Build the user interface
</commit_message>
<xml_diff>
--- a/NET-Angular-Course.docx
+++ b/NET-Angular-Course.docx
@@ -3253,6 +3253,13 @@
           <w:szCs w:val="26"/>
         </w:rPr>
         <w:t>Pipe(): rxjs extension</w:t>
+      </w:r>
+      <w:r>
+        <w:rPr>
+          <w:sz w:val="26"/>
+          <w:szCs w:val="26"/>
+        </w:rPr>
+        <w:t>. Used by an observable to return another observable</w:t>
       </w:r>
     </w:p>
     <w:p>

</xml_diff>